<commit_message>
Updated Deep Learning codes and added new files related to Flask, HTML, CSS
</commit_message>
<xml_diff>
--- a/DHEERAJ RESUME 10 03 2025.docx
+++ b/DHEERAJ RESUME 10 03 2025.docx
@@ -14,6 +14,7 @@
           <w:lang w:val="en-US"/>
         </w:rPr>
       </w:pPr>
+      <w:bookmarkStart w:id="0" w:name="_GoBack"/>
       <w:r>
         <w:rPr>
           <w:b/>
@@ -914,6 +915,7 @@
         <w:ind w:left="726" w:hanging="719"/>
         <w:rPr>
           <w:rFonts w:hint="default"/>
+          <w:spacing w:val="-1"/>
           <w:lang w:val="en-US"/>
         </w:rPr>
       </w:pPr>
@@ -1549,12 +1551,13 @@
     <w:p>
       <w:pPr>
         <w:pStyle w:val="4"/>
-        <w:spacing w:before="240"/>
-        <w:ind w:left="14"/>
+        <w:spacing w:before="230" w:line="240" w:lineRule="auto"/>
+        <w:ind w:left="726" w:hanging="719"/>
         <w:rPr>
           <w:rFonts w:hint="default" w:ascii="SimSun" w:hAnsi="SimSun" w:eastAsia="SimSun" w:cs="SimSun"/>
           <w:sz w:val="20"/>
           <w:szCs w:val="20"/>
+          <w:shd w:val="clear" w:color="auto" w:fill="auto"/>
           <w:lang w:val="en-US"/>
         </w:rPr>
       </w:pPr>
@@ -1571,54 +1574,16 @@
       </w:r>
       <w:r>
         <w:rPr>
-          <w:position w:val="-4"/>
-          <w:sz w:val="20"/>
-          <w:szCs w:val="20"/>
-        </w:rPr>
-        <w:drawing>
-          <wp:inline distT="0" distB="0" distL="0" distR="0">
-            <wp:extent cx="38735" cy="147320"/>
-            <wp:effectExtent l="0" t="0" r="0" b="0"/>
-            <wp:docPr id="24" name="IM 24"/>
-            <wp:cNvGraphicFramePr/>
-            <a:graphic xmlns:a="http://schemas.openxmlformats.org/drawingml/2006/main">
-              <a:graphicData uri="http://schemas.openxmlformats.org/drawingml/2006/picture">
-                <pic:pic xmlns:pic="http://schemas.openxmlformats.org/drawingml/2006/picture">
-                  <pic:nvPicPr>
-                    <pic:cNvPr id="24" name="IM 24"/>
-                    <pic:cNvPicPr/>
-                  </pic:nvPicPr>
-                  <pic:blipFill>
-                    <a:blip r:embed="rId10"/>
-                    <a:stretch>
-                      <a:fillRect/>
-                    </a:stretch>
-                  </pic:blipFill>
-                  <pic:spPr>
-                    <a:xfrm>
-                      <a:off x="0" y="0"/>
-                      <a:ext cx="38985" cy="147320"/>
-                    </a:xfrm>
-                    <a:prstGeom prst="rect">
-                      <a:avLst/>
-                    </a:prstGeom>
-                  </pic:spPr>
-                </pic:pic>
-              </a:graphicData>
-            </a:graphic>
-          </wp:inline>
-        </w:drawing>
-      </w:r>
-      <w:r>
-        <w:rPr>
+          <w:rFonts w:hint="default"/>
           <w:b/>
           <w:bCs/>
           <w:spacing w:val="3"/>
           <w:sz w:val="20"/>
           <w:szCs w:val="20"/>
-          <w:shd w:val="clear" w:fill="D9D9D9"/>
-        </w:rPr>
-        <w:t>:</w:t>
+          <w:shd w:val="clear" w:color="auto" w:fill="auto"/>
+          <w:lang w:val="en-US"/>
+        </w:rPr>
+        <w:t xml:space="preserve"> :</w:t>
       </w:r>
     </w:p>
     <w:p>
@@ -2519,7 +2484,7 @@
                     <pic:cNvPicPr/>
                   </pic:nvPicPr>
                   <pic:blipFill>
-                    <a:blip r:embed="rId11"/>
+                    <a:blip r:embed="rId10"/>
                     <a:stretch>
                       <a:fillRect/>
                     </a:stretch>
@@ -2552,94 +2517,27 @@
       </w:r>
       <w:r>
         <w:rPr>
-          <w:position w:val="-4"/>
-          <w:sz w:val="20"/>
-          <w:szCs w:val="20"/>
-        </w:rPr>
-        <w:drawing>
-          <wp:inline distT="0" distB="0" distL="0" distR="0">
-            <wp:extent cx="38100" cy="146050"/>
-            <wp:effectExtent l="0" t="0" r="0" b="0"/>
-            <wp:docPr id="28" name="IM 28"/>
-            <wp:cNvGraphicFramePr/>
-            <a:graphic xmlns:a="http://schemas.openxmlformats.org/drawingml/2006/main">
-              <a:graphicData uri="http://schemas.openxmlformats.org/drawingml/2006/picture">
-                <pic:pic xmlns:pic="http://schemas.openxmlformats.org/drawingml/2006/picture">
-                  <pic:nvPicPr>
-                    <pic:cNvPr id="28" name="IM 28"/>
-                    <pic:cNvPicPr/>
-                  </pic:nvPicPr>
-                  <pic:blipFill>
-                    <a:blip r:embed="rId6"/>
-                    <a:stretch>
-                      <a:fillRect/>
-                    </a:stretch>
-                  </pic:blipFill>
-                  <pic:spPr>
-                    <a:xfrm>
-                      <a:off x="0" y="0"/>
-                      <a:ext cx="38455" cy="146125"/>
-                    </a:xfrm>
-                    <a:prstGeom prst="rect">
-                      <a:avLst/>
-                    </a:prstGeom>
-                  </pic:spPr>
-                </pic:pic>
-              </a:graphicData>
-            </a:graphic>
-          </wp:inline>
-        </w:drawing>
-      </w:r>
-      <w:r>
-        <w:rPr>
+          <w:rFonts w:hint="default"/>
           <w:b/>
           <w:bCs/>
           <w:spacing w:val="5"/>
           <w:sz w:val="20"/>
           <w:szCs w:val="20"/>
           <w:shd w:val="clear" w:fill="D9D9D9"/>
-        </w:rPr>
-        <w:t>:</w:t>
-      </w:r>
-      <w:r>
-        <w:rPr>
-          <w:position w:val="-4"/>
+          <w:lang w:val="en-US"/>
+        </w:rPr>
+        <w:t xml:space="preserve"> </w:t>
+      </w:r>
+      <w:r>
+        <w:rPr>
+          <w:b/>
+          <w:bCs/>
+          <w:spacing w:val="5"/>
           <w:sz w:val="20"/>
           <w:szCs w:val="20"/>
-        </w:rPr>
-        <w:drawing>
-          <wp:inline distT="0" distB="0" distL="0" distR="0">
-            <wp:extent cx="38100" cy="146050"/>
-            <wp:effectExtent l="0" t="0" r="0" b="0"/>
-            <wp:docPr id="30" name="IM 30"/>
-            <wp:cNvGraphicFramePr/>
-            <a:graphic xmlns:a="http://schemas.openxmlformats.org/drawingml/2006/main">
-              <a:graphicData uri="http://schemas.openxmlformats.org/drawingml/2006/picture">
-                <pic:pic xmlns:pic="http://schemas.openxmlformats.org/drawingml/2006/picture">
-                  <pic:nvPicPr>
-                    <pic:cNvPr id="30" name="IM 30"/>
-                    <pic:cNvPicPr/>
-                  </pic:nvPicPr>
-                  <pic:blipFill>
-                    <a:blip r:embed="rId6"/>
-                    <a:stretch>
-                      <a:fillRect/>
-                    </a:stretch>
-                  </pic:blipFill>
-                  <pic:spPr>
-                    <a:xfrm>
-                      <a:off x="0" y="0"/>
-                      <a:ext cx="38455" cy="146125"/>
-                    </a:xfrm>
-                    <a:prstGeom prst="rect">
-                      <a:avLst/>
-                    </a:prstGeom>
-                  </pic:spPr>
-                </pic:pic>
-              </a:graphicData>
-            </a:graphic>
-          </wp:inline>
-        </w:drawing>
+          <w:shd w:val="clear" w:color="auto" w:fill="auto"/>
+        </w:rPr>
+        <w:t>:</w:t>
       </w:r>
       <w:r>
         <w:rPr>
@@ -4406,19 +4304,7 @@
           <w:szCs w:val="19"/>
           <w:lang w:val="en-US"/>
         </w:rPr>
-        <w:t xml:space="preserve"> (</w:t>
-      </w:r>
-      <w:r>
-        <w:rPr>
-          <w:rFonts w:hint="default"/>
-          <w:b/>
-          <w:bCs/>
-          <w:spacing w:val="-1"/>
-          <w:sz w:val="19"/>
-          <w:szCs w:val="19"/>
-          <w:lang w:val="en-US"/>
-        </w:rPr>
-        <w:t>Full Time, 2 years 2 months</w:t>
+        <w:t xml:space="preserve"> (Full Time, 2 years 2 months</w:t>
       </w:r>
       <w:r>
         <w:rPr>
@@ -5425,7 +5311,6 @@
               <w:spacing w:line="220" w:lineRule="auto"/>
               <w:ind w:left="653"/>
             </w:pPr>
-            <w:bookmarkStart w:id="0" w:name="_GoBack"/>
             <w:r>
               <w:rPr>
                 <w:spacing w:val="-3"/>
@@ -6368,7 +6253,6 @@
           </w:p>
         </w:tc>
       </w:tr>
-      <w:bookmarkEnd w:id="0"/>
     </w:tbl>
     <w:p>
       <w:pPr>
@@ -7597,7 +7481,7 @@
                     <pic:cNvPicPr/>
                   </pic:nvPicPr>
                   <pic:blipFill>
-                    <a:blip r:embed="rId12"/>
+                    <a:blip r:embed="rId11"/>
                     <a:stretch>
                       <a:fillRect/>
                     </a:stretch>
@@ -8114,6 +7998,7 @@
         </w:p>
       </w:sdtContent>
     </w:sdt>
+    <w:bookmarkEnd w:id="0"/>
     <w:sectPr>
       <w:pgSz w:w="11910" w:h="16840"/>
       <w:pgMar w:top="1348" w:right="481" w:bottom="0" w:left="499" w:header="0" w:footer="0" w:gutter="0"/>

</xml_diff>